<commit_message>
wield fig added in abstract docx
</commit_message>
<xml_diff>
--- a/submission/main.docx
+++ b/submission/main.docx
@@ -19,129 +19,378 @@
     <w:p>
       <w:pPr>
         <w:pStyle w:val="Abstract"/>
+        <w:rPr>
+          <w:sz w:val="22"/>
+          <w:szCs w:val="22"/>
+        </w:rPr>
       </w:pPr>
       <w:r>
         <w:rPr>
           <w:b/>
+          <w:sz w:val="22"/>
+          <w:szCs w:val="22"/>
         </w:rPr>
         <w:t>Background:</w:t>
       </w:r>
       <w:r>
-        <w:t xml:space="preserve"> Recent evidence suggested that there are three types of eaters (grazers, early eaters, and late eaters) according to the timing of energy consumption. </w:t>
-      </w:r>
-      <w:r>
-        <w:t xml:space="preserve">This </w:t>
-      </w:r>
-      <w:r>
+        <w:rPr>
+          <w:sz w:val="22"/>
+          <w:szCs w:val="22"/>
+        </w:rPr>
+        <w:t xml:space="preserve"> Recent evidence suggested that there are three types of eaters (grazers, early eaters, and late eaters) according to the timing of energy consumption. This </w:t>
+      </w:r>
+      <w:r>
+        <w:rPr>
+          <w:sz w:val="22"/>
+          <w:szCs w:val="22"/>
+        </w:rPr>
         <w:t>study</w:t>
       </w:r>
       <w:r>
-        <w:t xml:space="preserve"> aims at finding both timing and quantity eating patterns </w:t>
-      </w:r>
-      <w:r>
-        <w:t>specifically for carbohydrate (carb) intake</w:t>
-      </w:r>
-      <w:r>
+        <w:rPr>
+          <w:sz w:val="22"/>
+          <w:szCs w:val="22"/>
+        </w:rPr>
+        <w:t xml:space="preserve"> aims at finding both timing and quantity eating patterns specifically for carbohydrate (carb) intake</w:t>
+      </w:r>
+      <w:r>
+        <w:rPr>
+          <w:sz w:val="22"/>
+          <w:szCs w:val="22"/>
+        </w:rPr>
         <w:t xml:space="preserve"> in UK adults</w:t>
       </w:r>
       <w:r>
+        <w:rPr>
+          <w:sz w:val="22"/>
+          <w:szCs w:val="22"/>
+        </w:rPr>
         <w:t>.</w:t>
       </w:r>
     </w:p>
     <w:p>
       <w:pPr>
         <w:pStyle w:val="Abstract"/>
+        <w:rPr>
+          <w:sz w:val="22"/>
+          <w:szCs w:val="22"/>
+        </w:rPr>
       </w:pPr>
       <w:r>
         <w:rPr>
           <w:b/>
+          <w:sz w:val="22"/>
+          <w:szCs w:val="22"/>
         </w:rPr>
         <w:t>Methods:</w:t>
       </w:r>
       <w:r>
-        <w:t xml:space="preserve"> Data are from the National Diet and Nutrition Survey (NDNS) Rolling Programme (2008/09-15/16) which included 6155 adults aged 19</w:t>
-      </w:r>
-      <w:r>
-        <w:t xml:space="preserve"> or older in the UK. Time of the day was defined as: 6-9 am, 9-12 noon, 12-2 pm, 2-5 pm, 5-8 pm, 8-10 pm and 10 pm-6 am. Responses for carb intake within each time slot were categorised into: not eating any food, carb contributed </w:t>
+        <w:rPr>
+          <w:sz w:val="22"/>
+          <w:szCs w:val="22"/>
+        </w:rPr>
+        <w:t xml:space="preserve"> Data are from the National Diet and Nutrition Survey (NDNS) Rolling Programme (2008/09-15/16) which included 6155 adults aged 19 or older in the UK. Time of the day was defined as: 6-9 am, 9-12 noon, 12-2 pm, 2-5 pm, 5-8 pm, 8-10 pm and 10 pm-6 am. Responses for carb intake within each time slot were categorised into: not eating any food, carb contributed </w:t>
       </w:r>
       <m:oMath>
         <m:r>
           <w:rPr>
             <w:rFonts w:ascii="Cambria Math" w:hAnsi="Cambria Math"/>
+            <w:sz w:val="22"/>
+            <w:szCs w:val="22"/>
           </w:rPr>
           <m:t>&lt;</m:t>
         </m:r>
       </m:oMath>
       <w:r>
+        <w:rPr>
+          <w:sz w:val="22"/>
+          <w:szCs w:val="22"/>
+        </w:rPr>
         <w:t xml:space="preserve"> 50% or </w:t>
       </w:r>
       <m:oMath>
         <m:r>
           <w:rPr>
             <w:rFonts w:ascii="Cambria Math" w:hAnsi="Cambria Math"/>
+            <w:sz w:val="22"/>
+            <w:szCs w:val="22"/>
           </w:rPr>
           <m:t>≥</m:t>
         </m:r>
       </m:oMath>
       <w:r>
-        <w:t xml:space="preserve"> 50% of total en</w:t>
-      </w:r>
-      <w:r>
-        <w:t xml:space="preserve">ergy. Multilevel latent class analysis (MLCA) models were applied in finding the latent classes of carb consumption accounting for the hierarchical data structure. </w:t>
+        <w:rPr>
+          <w:sz w:val="22"/>
+          <w:szCs w:val="22"/>
+        </w:rPr>
+        <w:t xml:space="preserve"> 50% of total energy. Multilevel latent class analysis (MLCA) models were applied in finding the latent classes of carb consumption accounting for the hierarchical data structure. </w:t>
       </w:r>
     </w:p>
     <w:p>
       <w:pPr>
         <w:pStyle w:val="Abstract"/>
+        <w:rPr>
+          <w:sz w:val="22"/>
+          <w:szCs w:val="22"/>
+        </w:rPr>
       </w:pPr>
       <w:r>
         <w:rPr>
           <w:b/>
+          <w:sz w:val="22"/>
+          <w:szCs w:val="22"/>
         </w:rPr>
         <w:t>Results:</w:t>
       </w:r>
       <w:r>
-        <w:t xml:space="preserve"> Three carb eating day patterns (low/high percentage, and regular meal days) were found in 24483 observation days, based on which three types of carb eate</w:t>
-      </w:r>
-      <w:r>
-        <w:t>rs were defined: low (28.1%), moderate (28.8%), and high (43.1%) carb eaters. On average, low-carb eaters consumed the highest amount of total energy intake (7985.8 kJ), and they had higher percentages of energy contributed by fat and alcohol, especially a</w:t>
-      </w:r>
-      <w:r>
-        <w:t>fter 8 pm. Moderate-carb eaters consumed the lowest amount of total energy (7341.8 kJ) while they had the tendency of eating carb later in time-of-day. High-carb eaters consumed most of their carb and energy within time slots of 6-9 am, 12-2 pm and 5-8 pm.</w:t>
-      </w:r>
-      <w:r>
-        <w:t xml:space="preserve"> </w:t>
+        <w:rPr>
+          <w:sz w:val="22"/>
+          <w:szCs w:val="22"/>
+        </w:rPr>
+        <w:t xml:space="preserve"> Three carb eating day patterns (low/high percentage, and regular meal days) were found in 24483 observation days, based on which three types of carb eaters were defined: low (28.1%), moderate (28.8%), and high (43.1%) carb eaters. On average, low-carb eaters consumed the highest amount of total energy intake (7985.8 kJ), and they had higher percentages of energy contributed by fat and alcohol, especially after 8 pm. Moderate-carb eaters consumed the lowest amount of total energy (7341.8 kJ) while they had the tendency of eating carb later in time-of-day. High-carb eaters consumed most of their carb and energy within time slots of 6-9 am, 12-2 pm and 5-8 pm. </w:t>
       </w:r>
     </w:p>
     <w:p>
       <w:pPr>
         <w:pStyle w:val="Abstract"/>
+        <w:rPr>
+          <w:sz w:val="22"/>
+          <w:szCs w:val="22"/>
+        </w:rPr>
       </w:pPr>
       <w:r>
         <w:rPr>
           <w:b/>
+          <w:sz w:val="22"/>
+          <w:szCs w:val="22"/>
         </w:rPr>
         <w:t>Conclusions:</w:t>
       </w:r>
       <w:r>
-        <w:t xml:space="preserve"> Contrary to the expectation, profiles of high-carb eaters seemed to be he</w:t>
-      </w:r>
-      <w:r>
-        <w:t>althier among three types of carb eaters. Low-carb eaters probably followed the diet out of health purposes, but they may have chosen fat or alcohol as replacements of carb, which could possibly be a con</w:t>
-      </w:r>
+        <w:rPr>
+          <w:sz w:val="22"/>
+          <w:szCs w:val="22"/>
+        </w:rPr>
+        <w:t xml:space="preserve"> Contrary to the expectation, profiles of high-carb eaters seemed to be healthier among three types of carb eaters. Low-carb eaters probably followed the diet out of health purposes, but they may have chosen fat or alcohol as replacements of carb, which could possibly be a concern from a public health point of view. Whether these carb-eating patterns are associated with changes in blood pressure or obesity longitudinally should be further investigated.</w:t>
+      </w:r>
+    </w:p>
+    <w:p>
+      <w:pPr>
+        <w:pStyle w:val="a7"/>
+      </w:pPr>
       <w:bookmarkStart w:id="0" w:name="_GoBack"/>
       <w:bookmarkEnd w:id="0"/>
       <w:r>
-        <w:t>cern from a public health point of view. Whether thes</w:t>
-      </w:r>
-      <w:r>
-        <w:t>e carb-eating patterns are associated with changes in blood pressure or obesity longitudinally should be further investigated.</w:t>
-      </w:r>
-    </w:p>
-    <w:p>
-      <w:pPr>
-        <w:pStyle w:val="a7"/>
-      </w:pPr>
+        <w:rPr>
+          <w:noProof/>
+        </w:rPr>
+        <w:pict>
+          <v:shapetype id="_x0000_t202" coordsize="21600,21600" o:spt="202" path="m,l,21600r21600,l21600,xe">
+            <v:stroke joinstyle="miter"/>
+            <v:path gradientshapeok="t" o:connecttype="rect"/>
+          </v:shapetype>
+          <v:shape id="_x0000_s1029" type="#_x0000_t202" style="position:absolute;margin-left:472.25pt;margin-top:35.75pt;width:25.4pt;height:23.6pt;z-index:251663360;visibility:visible;mso-wrap-distance-left:9pt;mso-wrap-distance-top:3.6pt;mso-wrap-distance-right:9pt;mso-wrap-distance-bottom:3.6pt;mso-position-horizontal-relative:text;mso-position-vertical-relative:text;mso-width-relative:margin;mso-height-relative:margin;v-text-anchor:top" filled="f" stroked="f" strokecolor="white [3212]">
+            <v:textbox>
+              <w:txbxContent>
+                <w:p>
+                  <w:pPr>
+                    <w:rPr>
+                      <w:rFonts w:asciiTheme="majorHAnsi" w:hAnsiTheme="majorHAnsi" w:cstheme="majorHAnsi"/>
+                      <w:sz w:val="18"/>
+                    </w:rPr>
+                  </w:pPr>
+                  <w:r>
+                    <w:rPr>
+                      <w:rFonts w:asciiTheme="majorHAnsi" w:hAnsiTheme="majorHAnsi" w:cstheme="majorHAnsi"/>
+                      <w:sz w:val="18"/>
+                    </w:rPr>
+                    <w:t>kJ</w:t>
+                  </w:r>
+                </w:p>
+              </w:txbxContent>
+            </v:textbox>
+            <w10:wrap type="square"/>
+          </v:shape>
+        </w:pict>
+      </w:r>
+      <w:r>
+        <w:rPr>
+          <w:noProof/>
+        </w:rPr>
+        <w:pict>
+          <v:shape id="_x0000_s1028" type="#_x0000_t202" style="position:absolute;margin-left:292.9pt;margin-top:35.75pt;width:25.4pt;height:23.6pt;z-index:251662336;visibility:visible;mso-wrap-distance-left:9pt;mso-wrap-distance-top:3.6pt;mso-wrap-distance-right:9pt;mso-wrap-distance-bottom:3.6pt;mso-position-horizontal-relative:text;mso-position-vertical-relative:text;mso-width-relative:margin;mso-height-relative:margin;v-text-anchor:top" filled="f" stroked="f" strokecolor="white [3212]">
+            <v:textbox>
+              <w:txbxContent>
+                <w:p>
+                  <w:pPr>
+                    <w:rPr>
+                      <w:rFonts w:asciiTheme="majorHAnsi" w:hAnsiTheme="majorHAnsi" w:cstheme="majorHAnsi"/>
+                      <w:sz w:val="18"/>
+                    </w:rPr>
+                  </w:pPr>
+                  <w:r>
+                    <w:rPr>
+                      <w:rFonts w:asciiTheme="majorHAnsi" w:hAnsiTheme="majorHAnsi" w:cstheme="majorHAnsi"/>
+                      <w:sz w:val="18"/>
+                    </w:rPr>
+                    <w:t>kJ</w:t>
+                  </w:r>
+                </w:p>
+              </w:txbxContent>
+            </v:textbox>
+            <w10:wrap type="square"/>
+          </v:shape>
+        </w:pict>
+      </w:r>
+      <w:r>
+        <w:rPr>
+          <w:noProof/>
+        </w:rPr>
+        <w:pict>
+          <v:shape id="文本框 2" o:spid="_x0000_s1026" type="#_x0000_t202" style="position:absolute;margin-left:112.75pt;margin-top:33.95pt;width:25.4pt;height:23.6pt;z-index:251661312;visibility:visible;mso-wrap-distance-left:9pt;mso-wrap-distance-top:3.6pt;mso-wrap-distance-right:9pt;mso-wrap-distance-bottom:3.6pt;mso-position-horizontal-relative:text;mso-position-vertical-relative:text;mso-width-relative:margin;mso-height-relative:margin;v-text-anchor:top" filled="f" stroked="f" strokecolor="white [3212]">
+            <v:textbox>
+              <w:txbxContent>
+                <w:p>
+                  <w:pPr>
+                    <w:rPr>
+                      <w:rFonts w:asciiTheme="majorHAnsi" w:hAnsiTheme="majorHAnsi" w:cstheme="majorHAnsi"/>
+                      <w:sz w:val="18"/>
+                    </w:rPr>
+                  </w:pPr>
+                  <w:r>
+                    <w:rPr>
+                      <w:rFonts w:asciiTheme="majorHAnsi" w:hAnsiTheme="majorHAnsi" w:cstheme="majorHAnsi"/>
+                      <w:sz w:val="18"/>
+                    </w:rPr>
+                    <w:t>kJ</w:t>
+                  </w:r>
+                </w:p>
+              </w:txbxContent>
+            </v:textbox>
+            <w10:wrap type="square"/>
+          </v:shape>
+        </w:pict>
+      </w:r>
+      <w:r>
+        <w:rPr>
+          <w:noProof/>
+        </w:rPr>
+        <w:drawing>
+          <wp:anchor distT="0" distB="0" distL="114300" distR="114300" simplePos="0" relativeHeight="251659264" behindDoc="0" locked="0" layoutInCell="1" allowOverlap="1">
+            <wp:simplePos x="0" y="0"/>
+            <wp:positionH relativeFrom="column">
+              <wp:posOffset>2054008</wp:posOffset>
+            </wp:positionH>
+            <wp:positionV relativeFrom="paragraph">
+              <wp:posOffset>2418715</wp:posOffset>
+            </wp:positionV>
+            <wp:extent cx="1374440" cy="212889"/>
+            <wp:effectExtent l="0" t="0" r="0" b="0"/>
+            <wp:wrapNone/>
+            <wp:docPr id="2" name="图片 2"/>
+            <wp:cNvGraphicFramePr>
+              <a:graphicFrameLocks xmlns:a="http://schemas.openxmlformats.org/drawingml/2006/main" noChangeAspect="1"/>
+            </wp:cNvGraphicFramePr>
+            <a:graphic xmlns:a="http://schemas.openxmlformats.org/drawingml/2006/main">
+              <a:graphicData uri="http://schemas.openxmlformats.org/drawingml/2006/picture">
+                <pic:pic xmlns:pic="http://schemas.openxmlformats.org/drawingml/2006/picture">
+                  <pic:nvPicPr>
+                    <pic:cNvPr id="2" name="legend.PNG"/>
+                    <pic:cNvPicPr/>
+                  </pic:nvPicPr>
+                  <pic:blipFill>
+                    <a:blip r:embed="rId7" cstate="print">
+                      <a:extLst>
+                        <a:ext uri="{28A0092B-C50C-407E-A947-70E740481C1C}">
+                          <a14:useLocalDpi xmlns:a14="http://schemas.microsoft.com/office/drawing/2010/main" val="0"/>
+                        </a:ext>
+                      </a:extLst>
+                    </a:blip>
+                    <a:stretch>
+                      <a:fillRect/>
+                    </a:stretch>
+                  </pic:blipFill>
+                  <pic:spPr>
+                    <a:xfrm>
+                      <a:off x="0" y="0"/>
+                      <a:ext cx="1374440" cy="212889"/>
+                    </a:xfrm>
+                    <a:prstGeom prst="rect">
+                      <a:avLst/>
+                    </a:prstGeom>
+                  </pic:spPr>
+                </pic:pic>
+              </a:graphicData>
+            </a:graphic>
+            <wp14:sizeRelH relativeFrom="page">
+              <wp14:pctWidth>0</wp14:pctWidth>
+            </wp14:sizeRelH>
+            <wp14:sizeRelV relativeFrom="page">
+              <wp14:pctHeight>0</wp14:pctHeight>
+            </wp14:sizeRelV>
+          </wp:anchor>
+        </w:drawing>
+      </w:r>
+      <w:r>
+        <w:rPr>
+          <w:noProof/>
+        </w:rPr>
+        <w:drawing>
+          <wp:anchor distT="0" distB="0" distL="114300" distR="114300" simplePos="0" relativeHeight="251658240" behindDoc="0" locked="0" layoutInCell="1" allowOverlap="1">
+            <wp:simplePos x="0" y="0"/>
+            <wp:positionH relativeFrom="column">
+              <wp:posOffset>-887343</wp:posOffset>
+            </wp:positionH>
+            <wp:positionV relativeFrom="paragraph">
+              <wp:posOffset>359410</wp:posOffset>
+            </wp:positionV>
+            <wp:extent cx="7247046" cy="2061717"/>
+            <wp:effectExtent l="0" t="0" r="0" b="0"/>
+            <wp:wrapNone/>
+            <wp:docPr id="1" name="图片 1"/>
+            <wp:cNvGraphicFramePr>
+              <a:graphicFrameLocks xmlns:a="http://schemas.openxmlformats.org/drawingml/2006/main" noChangeAspect="1"/>
+            </wp:cNvGraphicFramePr>
+            <a:graphic xmlns:a="http://schemas.openxmlformats.org/drawingml/2006/main">
+              <a:graphicData uri="http://schemas.openxmlformats.org/drawingml/2006/picture">
+                <pic:pic xmlns:pic="http://schemas.openxmlformats.org/drawingml/2006/picture">
+                  <pic:nvPicPr>
+                    <pic:cNvPr id="1" name="abstract.png"/>
+                    <pic:cNvPicPr/>
+                  </pic:nvPicPr>
+                  <pic:blipFill>
+                    <a:blip r:embed="rId8">
+                      <a:extLst>
+                        <a:ext uri="{28A0092B-C50C-407E-A947-70E740481C1C}">
+                          <a14:useLocalDpi xmlns:a14="http://schemas.microsoft.com/office/drawing/2010/main" val="0"/>
+                        </a:ext>
+                      </a:extLst>
+                    </a:blip>
+                    <a:stretch>
+                      <a:fillRect/>
+                    </a:stretch>
+                  </pic:blipFill>
+                  <pic:spPr>
+                    <a:xfrm>
+                      <a:off x="0" y="0"/>
+                      <a:ext cx="7247046" cy="2061717"/>
+                    </a:xfrm>
+                    <a:prstGeom prst="rect">
+                      <a:avLst/>
+                    </a:prstGeom>
+                  </pic:spPr>
+                </pic:pic>
+              </a:graphicData>
+            </a:graphic>
+            <wp14:sizeRelH relativeFrom="page">
+              <wp14:pctWidth>0</wp14:pctWidth>
+            </wp14:sizeRelH>
+            <wp14:sizeRelV relativeFrom="page">
+              <wp14:pctHeight>0</wp14:pctHeight>
+            </wp14:sizeRelV>
+          </wp:anchor>
+        </w:drawing>
+      </w:r>
     </w:p>
     <w:sectPr>
       <w:pgSz w:w="12240" w:h="15840"/>
@@ -812,6 +1061,13 @@
     <w:lsdException w:name="Light Shading"/>
     <w:lsdException w:name="Light List"/>
     <w:lsdException w:name="Light Grid"/>
+    <w:lsdException w:name="Medium Shading 1"/>
+    <w:lsdException w:name="Medium Shading 2"/>
+    <w:lsdException w:name="Medium List 1"/>
+    <w:lsdException w:name="Medium List 2"/>
+    <w:lsdException w:name="Medium Grid 1"/>
+    <w:lsdException w:name="Medium Grid 2"/>
+    <w:lsdException w:name="Medium Grid 3"/>
     <w:lsdException w:name="Dark List"/>
     <w:lsdException w:name="Colorful Shading"/>
     <w:lsdException w:name="Colorful List"/>

</xml_diff>